<commit_message>
New function: add a new data type BOOL.
</commit_message>
<xml_diff>
--- a/x0Compiler/x0语法/x0语法图.docx
+++ b/x0Compiler/x0语法/x0语法图.docx
@@ -134,10 +134,10 @@
           <w:noProof/>
         </w:rPr>
         <w:drawing>
-          <wp:inline distT="0" distB="0" distL="0" distR="0" wp14:anchorId="1693D10E" wp14:editId="3FC7CD0B">
-            <wp:extent cx="2066667" cy="1171429"/>
-            <wp:effectExtent l="0" t="0" r="0" b="0"/>
-            <wp:docPr id="4" name="图片 4"/>
+          <wp:inline distT="0" distB="0" distL="0" distR="0" wp14:anchorId="1EFC7E8B" wp14:editId="578F6E6A">
+            <wp:extent cx="2076190" cy="1447619"/>
+            <wp:effectExtent l="0" t="0" r="635" b="635"/>
+            <wp:docPr id="5" name="图片 5"/>
             <wp:cNvGraphicFramePr>
               <a:graphicFrameLocks xmlns:a="http://schemas.openxmlformats.org/drawingml/2006/main" noChangeAspect="1"/>
             </wp:cNvGraphicFramePr>
@@ -157,7 +157,7 @@
                   <pic:spPr>
                     <a:xfrm>
                       <a:off x="0" y="0"/>
-                      <a:ext cx="2066667" cy="1171429"/>
+                      <a:ext cx="2076190" cy="1447619"/>
                     </a:xfrm>
                     <a:prstGeom prst="rect">
                       <a:avLst/>
@@ -597,10 +597,10 @@
           <w:noProof/>
         </w:rPr>
         <w:drawing>
-          <wp:inline distT="0" distB="0" distL="0" distR="0" wp14:anchorId="5FC69D78" wp14:editId="6193E16E">
-            <wp:extent cx="3838095" cy="1447619"/>
+          <wp:inline distT="0" distB="0" distL="0" distR="0" wp14:anchorId="476AC3AC" wp14:editId="65E17FF0">
+            <wp:extent cx="3838095" cy="2000000"/>
             <wp:effectExtent l="0" t="0" r="0" b="635"/>
-            <wp:docPr id="34" name="图片 34"/>
+            <wp:docPr id="6" name="图片 6"/>
             <wp:cNvGraphicFramePr>
               <a:graphicFrameLocks xmlns:a="http://schemas.openxmlformats.org/drawingml/2006/main" noChangeAspect="1"/>
             </wp:cNvGraphicFramePr>
@@ -620,18 +620,20 @@
                   <pic:spPr>
                     <a:xfrm>
                       <a:off x="0" y="0"/>
-                      <a:ext cx="3838095" cy="1447619"/>
-                    </a:xfrm>
-                    <a:prstGeom prst="rect">
-                      <a:avLst/>
-                    </a:prstGeom>
-                  </pic:spPr>
-                </pic:pic>
-              </a:graphicData>
-            </a:graphic>
-          </wp:inline>
-        </w:drawing>
-      </w:r>
+                      <a:ext cx="3838095" cy="2000000"/>
+                    </a:xfrm>
+                    <a:prstGeom prst="rect">
+                      <a:avLst/>
+                    </a:prstGeom>
+                  </pic:spPr>
+                </pic:pic>
+              </a:graphicData>
+            </a:graphic>
+          </wp:inline>
+        </w:drawing>
+      </w:r>
+      <w:bookmarkStart w:id="0" w:name="_GoBack"/>
+      <w:bookmarkEnd w:id="0"/>
     </w:p>
     <w:p>
       <w:r>
@@ -1112,9 +1114,6 @@
     <w:p>
       <w:pPr>
         <w:ind w:right="960"/>
-        <w:rPr>
-          <w:rFonts w:hint="eastAsia"/>
-        </w:rPr>
       </w:pPr>
       <w:r>
         <w:rPr>
@@ -1156,8 +1155,6 @@
           </wp:inline>
         </w:drawing>
       </w:r>
-      <w:bookmarkStart w:id="0" w:name="_GoBack"/>
-      <w:bookmarkEnd w:id="0"/>
     </w:p>
     <w:sectPr>
       <w:pgSz w:w="11906" w:h="16838"/>

</xml_diff>